<commit_message>
Atividade Inovação IOT Senai Bloco A
</commit_message>
<xml_diff>
--- a/Aula 02 - 12.08/Atividade Documentação Inovação Iot Bloco A/Documentação Inovação Iot Bloco A Senai.docx
+++ b/Aula 02 - 12.08/Atividade Documentação Inovação Iot Bloco A/Documentação Inovação Iot Bloco A Senai.docx
@@ -4,15 +4,20 @@
   <w:body>
     <w:p>
       <w:pPr>
-        <w:rPr>
-          <w:b/>
-          <w:bCs/>
-        </w:rPr>
-      </w:pPr>
-      <w:r>
-        <w:rPr>
-          <w:b/>
-          <w:bCs/>
+        <w:jc w:val="center"/>
+        <w:rPr>
+          <w:b/>
+          <w:bCs/>
+          <w:sz w:val="52"/>
+          <w:szCs w:val="52"/>
+        </w:rPr>
+      </w:pPr>
+      <w:r>
+        <w:rPr>
+          <w:b/>
+          <w:bCs/>
+          <w:sz w:val="52"/>
+          <w:szCs w:val="52"/>
         </w:rPr>
         <w:t>Projeto: Controle Inteligente de Equipamentos de Laboratório – Bloco A SENAI</w:t>
       </w:r>
@@ -22,12 +27,16 @@
         <w:rPr>
           <w:b/>
           <w:bCs/>
-        </w:rPr>
-      </w:pPr>
-      <w:r>
-        <w:rPr>
-          <w:b/>
-          <w:bCs/>
+          <w:sz w:val="36"/>
+          <w:szCs w:val="36"/>
+        </w:rPr>
+      </w:pPr>
+      <w:r>
+        <w:rPr>
+          <w:b/>
+          <w:bCs/>
+          <w:sz w:val="36"/>
+          <w:szCs w:val="36"/>
         </w:rPr>
         <w:t>1. Introdução</w:t>
       </w:r>
@@ -55,7 +64,7 @@
     <w:p>
       <w:r>
         <w:pict w14:anchorId="5CB451B3">
-          <v:rect id="_x0000_i1061" style="width:0;height:1.5pt" o:hralign="center" o:hrstd="t" o:hr="t" fillcolor="#a0a0a0" stroked="f"/>
+          <v:rect id="_x0000_i1025" style="width:0;height:1.5pt" o:hralign="center" o:hrstd="t" o:hr="t" fillcolor="#a0a0a0" stroked="f"/>
         </w:pict>
       </w:r>
     </w:p>
@@ -64,12 +73,16 @@
         <w:rPr>
           <w:b/>
           <w:bCs/>
-        </w:rPr>
-      </w:pPr>
-      <w:r>
-        <w:rPr>
-          <w:b/>
-          <w:bCs/>
+          <w:sz w:val="36"/>
+          <w:szCs w:val="36"/>
+        </w:rPr>
+      </w:pPr>
+      <w:r>
+        <w:rPr>
+          <w:b/>
+          <w:bCs/>
+          <w:sz w:val="36"/>
+          <w:szCs w:val="36"/>
         </w:rPr>
         <w:t>2. Objetivo</w:t>
       </w:r>
@@ -121,7 +134,7 @@
     <w:p>
       <w:r>
         <w:pict w14:anchorId="0CAF252F">
-          <v:rect id="_x0000_i1062" style="width:0;height:1.5pt" o:hralign="center" o:hrstd="t" o:hr="t" fillcolor="#a0a0a0" stroked="f"/>
+          <v:rect id="_x0000_i1026" style="width:0;height:1.5pt" o:hralign="center" o:hrstd="t" o:hr="t" fillcolor="#a0a0a0" stroked="f"/>
         </w:pict>
       </w:r>
     </w:p>
@@ -130,12 +143,16 @@
         <w:rPr>
           <w:b/>
           <w:bCs/>
-        </w:rPr>
-      </w:pPr>
-      <w:r>
-        <w:rPr>
-          <w:b/>
-          <w:bCs/>
+          <w:sz w:val="36"/>
+          <w:szCs w:val="36"/>
+        </w:rPr>
+      </w:pPr>
+      <w:r>
+        <w:rPr>
+          <w:b/>
+          <w:bCs/>
+          <w:sz w:val="36"/>
+          <w:szCs w:val="36"/>
         </w:rPr>
         <w:t>3. Funcionamento da Solução</w:t>
       </w:r>
@@ -212,6 +229,7 @@
           <w:b/>
           <w:bCs/>
         </w:rPr>
+        <w:lastRenderedPageBreak/>
         <w:t>Controle de Energia</w:t>
       </w:r>
     </w:p>
@@ -227,7 +245,6 @@
       </w:r>
     </w:p>
     <w:p/>
-    <w:p/>
     <w:p>
       <w:pPr>
         <w:numPr>
@@ -240,7 +257,6 @@
           <w:b/>
           <w:bCs/>
         </w:rPr>
-        <w:lastRenderedPageBreak/>
         <w:t>Monitoramento Remoto</w:t>
       </w:r>
     </w:p>
@@ -258,7 +274,7 @@
     <w:p>
       <w:r>
         <w:pict w14:anchorId="363237CB">
-          <v:rect id="_x0000_i1063" style="width:0;height:1.5pt" o:hralign="center" o:hrstd="t" o:hr="t" fillcolor="#a0a0a0" stroked="f"/>
+          <v:rect id="_x0000_i1027" style="width:0;height:1.5pt" o:hralign="center" o:hrstd="t" o:hr="t" fillcolor="#a0a0a0" stroked="f"/>
         </w:pict>
       </w:r>
     </w:p>
@@ -267,12 +283,16 @@
         <w:rPr>
           <w:b/>
           <w:bCs/>
-        </w:rPr>
-      </w:pPr>
-      <w:r>
-        <w:rPr>
-          <w:b/>
-          <w:bCs/>
+          <w:sz w:val="36"/>
+          <w:szCs w:val="36"/>
+        </w:rPr>
+      </w:pPr>
+      <w:r>
+        <w:rPr>
+          <w:b/>
+          <w:bCs/>
+          <w:sz w:val="36"/>
+          <w:szCs w:val="36"/>
         </w:rPr>
         <w:t>4. Tecnologias Utilizadas</w:t>
       </w:r>
@@ -386,7 +406,7 @@
     <w:p>
       <w:r>
         <w:pict w14:anchorId="3F9337AB">
-          <v:rect id="_x0000_i1064" style="width:0;height:1.5pt" o:hralign="center" o:hrstd="t" o:hr="t" fillcolor="#a0a0a0" stroked="f"/>
+          <v:rect id="_x0000_i1028" style="width:0;height:1.5pt" o:hralign="center" o:hrstd="t" o:hr="t" fillcolor="#a0a0a0" stroked="f"/>
         </w:pict>
       </w:r>
     </w:p>
@@ -395,12 +415,16 @@
         <w:rPr>
           <w:b/>
           <w:bCs/>
-        </w:rPr>
-      </w:pPr>
-      <w:r>
-        <w:rPr>
-          <w:b/>
-          <w:bCs/>
+          <w:sz w:val="36"/>
+          <w:szCs w:val="36"/>
+        </w:rPr>
+      </w:pPr>
+      <w:r>
+        <w:rPr>
+          <w:b/>
+          <w:bCs/>
+          <w:sz w:val="36"/>
+          <w:szCs w:val="36"/>
         </w:rPr>
         <w:t>5. Benefícios para o Bloco A</w:t>
       </w:r>
@@ -480,7 +504,7 @@
     <w:p>
       <w:r>
         <w:pict w14:anchorId="0DCB7B8F">
-          <v:rect id="_x0000_i1065" style="width:0;height:1.5pt" o:hralign="center" o:hrstd="t" o:hr="t" fillcolor="#a0a0a0" stroked="f"/>
+          <v:rect id="_x0000_i1029" style="width:0;height:1.5pt" o:hralign="center" o:hrstd="t" o:hr="t" fillcolor="#a0a0a0" stroked="f"/>
         </w:pict>
       </w:r>
     </w:p>
@@ -489,12 +513,16 @@
         <w:rPr>
           <w:b/>
           <w:bCs/>
-        </w:rPr>
-      </w:pPr>
-      <w:r>
-        <w:rPr>
-          <w:b/>
-          <w:bCs/>
+          <w:sz w:val="36"/>
+          <w:szCs w:val="36"/>
+        </w:rPr>
+      </w:pPr>
+      <w:r>
+        <w:rPr>
+          <w:b/>
+          <w:bCs/>
+          <w:sz w:val="36"/>
+          <w:szCs w:val="36"/>
         </w:rPr>
         <w:t>6. Diagrama de Funcionamento</w:t>
       </w:r>
@@ -502,18 +530,65 @@
     <w:p>
       <w:r>
         <w:br/>
-        <w:t>Exemplo:</w:t>
-      </w:r>
-    </w:p>
-    <w:p>
-      <w:r>
-        <w:t>Usuário → Autenticação RFID → Liberação do Equipamento → Registro no Sistema → Encerramento Automático</w:t>
+      </w:r>
+      <w:r>
+        <w:rPr>
+          <w:noProof/>
+        </w:rPr>
+        <w:drawing>
+          <wp:inline distT="0" distB="0" distL="0" distR="0" wp14:anchorId="10581DF4" wp14:editId="21FEEDA4">
+            <wp:extent cx="5391150" cy="1003300"/>
+            <wp:effectExtent l="0" t="0" r="0" b="6350"/>
+            <wp:docPr id="1940836478" name="Imagem 1"/>
+            <wp:cNvGraphicFramePr>
+              <a:graphicFrameLocks xmlns:a="http://schemas.openxmlformats.org/drawingml/2006/main" noChangeAspect="1"/>
+            </wp:cNvGraphicFramePr>
+            <a:graphic xmlns:a="http://schemas.openxmlformats.org/drawingml/2006/main">
+              <a:graphicData uri="http://schemas.openxmlformats.org/drawingml/2006/picture">
+                <pic:pic xmlns:pic="http://schemas.openxmlformats.org/drawingml/2006/picture">
+                  <pic:nvPicPr>
+                    <pic:cNvPr id="0" name="Picture 7"/>
+                    <pic:cNvPicPr>
+                      <a:picLocks noChangeAspect="1" noChangeArrowheads="1"/>
+                    </pic:cNvPicPr>
+                  </pic:nvPicPr>
+                  <pic:blipFill>
+                    <a:blip r:embed="rId5" cstate="print">
+                      <a:extLst>
+                        <a:ext uri="{28A0092B-C50C-407E-A947-70E740481C1C}">
+                          <a14:useLocalDpi xmlns:a14="http://schemas.microsoft.com/office/drawing/2010/main" val="0"/>
+                        </a:ext>
+                      </a:extLst>
+                    </a:blip>
+                    <a:srcRect/>
+                    <a:stretch>
+                      <a:fillRect/>
+                    </a:stretch>
+                  </pic:blipFill>
+                  <pic:spPr bwMode="auto">
+                    <a:xfrm>
+                      <a:off x="0" y="0"/>
+                      <a:ext cx="5391150" cy="1003300"/>
+                    </a:xfrm>
+                    <a:prstGeom prst="rect">
+                      <a:avLst/>
+                    </a:prstGeom>
+                    <a:noFill/>
+                    <a:ln>
+                      <a:noFill/>
+                    </a:ln>
+                  </pic:spPr>
+                </pic:pic>
+              </a:graphicData>
+            </a:graphic>
+          </wp:inline>
+        </w:drawing>
       </w:r>
     </w:p>
     <w:p>
       <w:r>
         <w:pict w14:anchorId="524FC7A8">
-          <v:rect id="_x0000_i1066" style="width:0;height:1.5pt" o:hralign="center" o:hrstd="t" o:hr="t" fillcolor="#a0a0a0" stroked="f"/>
+          <v:rect id="_x0000_i1030" style="width:0;height:1.5pt" o:hralign="center" o:hrstd="t" o:hr="t" fillcolor="#a0a0a0" stroked="f"/>
         </w:pict>
       </w:r>
     </w:p>
@@ -522,13 +597,18 @@
         <w:rPr>
           <w:b/>
           <w:bCs/>
-        </w:rPr>
-      </w:pPr>
-      <w:r>
-        <w:rPr>
-          <w:b/>
-          <w:bCs/>
-        </w:rPr>
+          <w:sz w:val="36"/>
+          <w:szCs w:val="36"/>
+        </w:rPr>
+      </w:pPr>
+      <w:r>
+        <w:rPr>
+          <w:b/>
+          <w:bCs/>
+          <w:sz w:val="36"/>
+          <w:szCs w:val="36"/>
+        </w:rPr>
+        <w:lastRenderedPageBreak/>
         <w:t>7. Considerações Finais</w:t>
       </w:r>
     </w:p>
@@ -1742,6 +1822,7 @@
   <w:style w:type="character" w:default="1" w:styleId="Fontepargpadro">
     <w:name w:val="Default Paragraph Font"/>
     <w:uiPriority w:val="1"/>
+    <w:semiHidden/>
     <w:unhideWhenUsed/>
   </w:style>
   <w:style w:type="table" w:default="1" w:styleId="Tabelanormal">

</xml_diff>